<commit_message>
git is switched back to master and commited
</commit_message>
<xml_diff>
--- a/gitNotes.docx
+++ b/gitNotes.docx
@@ -74,6 +74,41 @@
         <w:t xml:space="preserve">Git Supports two types of tags a) Lightweight and b) annotated. </w:t>
       </w:r>
     </w:p>
+    <w:p>
+      <w:pPr>
+        <w:rPr>
+          <w:rFonts w:ascii="Comic Sans MS" w:hAnsi="Comic Sans MS"/>
+        </w:rPr>
+      </w:pPr>
+    </w:p>
+    <w:p>
+      <w:pPr>
+        <w:pStyle w:val="Heading2"/>
+      </w:pPr>
+      <w:r>
+        <w:t>Checkout branch</w:t>
+      </w:r>
+    </w:p>
+    <w:p>
+      <w:r>
+        <w:t>Git checkout &lt;</w:t>
+      </w:r>
+      <w:proofErr w:type="spellStart"/>
+      <w:r>
+        <w:t>branchName</w:t>
+      </w:r>
+      <w:proofErr w:type="spellEnd"/>
+      <w:r>
+        <w:t>&gt;</w:t>
+      </w:r>
+    </w:p>
+    <w:p/>
+    <w:p>
+      <w:r>
+        <w:t xml:space="preserve">Made some changes to see the branch switch it is in master now </w:t>
+      </w:r>
+    </w:p>
+    <w:p/>
     <w:sectPr>
       <w:pgSz w:w="11906" w:h="16838"/>
       <w:pgMar w:top="1440" w:right="1440" w:bottom="1440" w:left="1440" w:header="708" w:footer="708" w:gutter="0"/>
@@ -207,6 +242,7 @@
     <w:lsdException w:name="HTML Sample" w:semiHidden="1" w:unhideWhenUsed="1"/>
     <w:lsdException w:name="HTML Typewriter" w:semiHidden="1" w:unhideWhenUsed="1"/>
     <w:lsdException w:name="HTML Variable" w:semiHidden="1" w:unhideWhenUsed="1"/>
+    <w:lsdException w:name="Normal Table" w:semiHidden="1" w:unhideWhenUsed="1"/>
     <w:lsdException w:name="annotation subject" w:semiHidden="1" w:unhideWhenUsed="1"/>
     <w:lsdException w:name="No List" w:semiHidden="1" w:unhideWhenUsed="1"/>
     <w:lsdException w:name="Outline List 1" w:semiHidden="1" w:unhideWhenUsed="1"/>
@@ -253,8 +289,10 @@
     <w:lsdException w:name="Table Subtle 2" w:semiHidden="1" w:unhideWhenUsed="1"/>
     <w:lsdException w:name="Table Web 1" w:semiHidden="1" w:unhideWhenUsed="1"/>
     <w:lsdException w:name="Table Web 2" w:semiHidden="1" w:unhideWhenUsed="1"/>
+    <w:lsdException w:name="Table Web 3" w:semiHidden="1" w:unhideWhenUsed="1"/>
     <w:lsdException w:name="Balloon Text" w:semiHidden="1" w:unhideWhenUsed="1"/>
     <w:lsdException w:name="Table Grid" w:uiPriority="39"/>
+    <w:lsdException w:name="Table Theme" w:semiHidden="1" w:unhideWhenUsed="1"/>
     <w:lsdException w:name="Placeholder Text" w:semiHidden="1"/>
     <w:lsdException w:name="No Spacing" w:uiPriority="1" w:qFormat="1"/>
     <w:lsdException w:name="Light Shading" w:uiPriority="60"/>

</xml_diff>

<commit_message>
syntax to see the graphical representation of the commit
</commit_message>
<xml_diff>
--- a/gitNotes.docx
+++ b/gitNotes.docx
@@ -108,6 +108,80 @@
         <w:t xml:space="preserve">Made some changes to see the branch switch it is in master now </w:t>
       </w:r>
     </w:p>
+    <w:p/>
+    <w:p>
+      <w:r>
+        <w:t xml:space="preserve">Command to see the graph in git </w:t>
+      </w:r>
+    </w:p>
+    <w:p>
+      <w:pPr>
+        <w:pBdr>
+          <w:top w:val="single" w:sz="6" w:space="2" w:color="EFEEE6"/>
+          <w:left w:val="single" w:sz="6" w:space="2" w:color="EFEEE6"/>
+          <w:bottom w:val="single" w:sz="6" w:space="2" w:color="EFEEE6"/>
+          <w:right w:val="single" w:sz="6" w:space="2" w:color="EFEEE6"/>
+        </w:pBdr>
+        <w:shd w:val="clear" w:color="auto" w:fill="EEEEEE"/>
+        <w:tabs>
+          <w:tab w:val="left" w:pos="916"/>
+          <w:tab w:val="left" w:pos="1832"/>
+          <w:tab w:val="left" w:pos="2748"/>
+          <w:tab w:val="left" w:pos="3664"/>
+          <w:tab w:val="left" w:pos="4580"/>
+          <w:tab w:val="left" w:pos="5496"/>
+          <w:tab w:val="left" w:pos="6412"/>
+          <w:tab w:val="left" w:pos="7328"/>
+          <w:tab w:val="left" w:pos="8244"/>
+          <w:tab w:val="left" w:pos="9160"/>
+          <w:tab w:val="left" w:pos="10076"/>
+          <w:tab w:val="left" w:pos="10992"/>
+          <w:tab w:val="left" w:pos="11908"/>
+          <w:tab w:val="left" w:pos="12824"/>
+          <w:tab w:val="left" w:pos="13740"/>
+          <w:tab w:val="left" w:pos="14656"/>
+        </w:tabs>
+        <w:spacing w:before="150" w:after="0" w:line="227" w:lineRule="atLeast"/>
+        <w:rPr>
+          <w:rFonts w:ascii="Courier New" w:eastAsia="Times New Roman" w:hAnsi="Courier New" w:cs="Courier New"/>
+          <w:color w:val="333333"/>
+          <w:lang w:eastAsia="en-AU"/>
+        </w:rPr>
+      </w:pPr>
+      <w:r>
+        <w:rPr>
+          <w:rFonts w:ascii="Courier New" w:eastAsia="Times New Roman" w:hAnsi="Courier New" w:cs="Courier New"/>
+          <w:color w:val="333333"/>
+          <w:bdr w:val="none" w:sz="0" w:space="0" w:color="auto" w:frame="1"/>
+          <w:shd w:val="clear" w:color="auto" w:fill="EEEEEE"/>
+          <w:lang w:eastAsia="en-AU"/>
+        </w:rPr>
+        <w:t>$ git log --</w:t>
+      </w:r>
+      <w:proofErr w:type="spellStart"/>
+      <w:r>
+        <w:rPr>
+          <w:rFonts w:ascii="Courier New" w:eastAsia="Times New Roman" w:hAnsi="Courier New" w:cs="Courier New"/>
+          <w:color w:val="333333"/>
+          <w:bdr w:val="none" w:sz="0" w:space="0" w:color="auto" w:frame="1"/>
+          <w:shd w:val="clear" w:color="auto" w:fill="EEEEEE"/>
+          <w:lang w:eastAsia="en-AU"/>
+        </w:rPr>
+        <w:t>oneline</w:t>
+      </w:r>
+      <w:proofErr w:type="spellEnd"/>
+      <w:r>
+        <w:rPr>
+          <w:rFonts w:ascii="Courier New" w:eastAsia="Times New Roman" w:hAnsi="Courier New" w:cs="Courier New"/>
+          <w:color w:val="333333"/>
+          <w:bdr w:val="none" w:sz="0" w:space="0" w:color="auto" w:frame="1"/>
+          <w:shd w:val="clear" w:color="auto" w:fill="EEEEEE"/>
+          <w:lang w:eastAsia="en-AU"/>
+        </w:rPr>
+        <w:t xml:space="preserve"> --decorate --graph --all</w:t>
+      </w:r>
+    </w:p>
+    <w:p/>
     <w:p/>
     <w:sectPr>
       <w:pgSz w:w="11906" w:h="16838"/>
@@ -614,6 +688,69 @@
       <w:szCs w:val="26"/>
     </w:rPr>
   </w:style>
+  <w:style w:type="paragraph" w:styleId="HTMLPreformatted">
+    <w:name w:val="HTML Preformatted"/>
+    <w:basedOn w:val="Normal"/>
+    <w:link w:val="HTMLPreformattedChar"/>
+    <w:uiPriority w:val="99"/>
+    <w:semiHidden/>
+    <w:unhideWhenUsed/>
+    <w:rsid w:val="00782F61"/>
+    <w:pPr>
+      <w:tabs>
+        <w:tab w:val="left" w:pos="916"/>
+        <w:tab w:val="left" w:pos="1832"/>
+        <w:tab w:val="left" w:pos="2748"/>
+        <w:tab w:val="left" w:pos="3664"/>
+        <w:tab w:val="left" w:pos="4580"/>
+        <w:tab w:val="left" w:pos="5496"/>
+        <w:tab w:val="left" w:pos="6412"/>
+        <w:tab w:val="left" w:pos="7328"/>
+        <w:tab w:val="left" w:pos="8244"/>
+        <w:tab w:val="left" w:pos="9160"/>
+        <w:tab w:val="left" w:pos="10076"/>
+        <w:tab w:val="left" w:pos="10992"/>
+        <w:tab w:val="left" w:pos="11908"/>
+        <w:tab w:val="left" w:pos="12824"/>
+        <w:tab w:val="left" w:pos="13740"/>
+        <w:tab w:val="left" w:pos="14656"/>
+      </w:tabs>
+      <w:spacing w:after="0" w:line="240" w:lineRule="auto"/>
+    </w:pPr>
+    <w:rPr>
+      <w:rFonts w:ascii="Courier New" w:eastAsia="Times New Roman" w:hAnsi="Courier New" w:cs="Courier New"/>
+      <w:sz w:val="20"/>
+      <w:szCs w:val="20"/>
+      <w:lang w:eastAsia="en-AU"/>
+    </w:rPr>
+  </w:style>
+  <w:style w:type="character" w:customStyle="1" w:styleId="HTMLPreformattedChar">
+    <w:name w:val="HTML Preformatted Char"/>
+    <w:basedOn w:val="DefaultParagraphFont"/>
+    <w:link w:val="HTMLPreformatted"/>
+    <w:uiPriority w:val="99"/>
+    <w:semiHidden/>
+    <w:rsid w:val="00782F61"/>
+    <w:rPr>
+      <w:rFonts w:ascii="Courier New" w:eastAsia="Times New Roman" w:hAnsi="Courier New" w:cs="Courier New"/>
+      <w:sz w:val="20"/>
+      <w:szCs w:val="20"/>
+      <w:lang w:eastAsia="en-AU"/>
+    </w:rPr>
+  </w:style>
+  <w:style w:type="character" w:styleId="HTMLCode">
+    <w:name w:val="HTML Code"/>
+    <w:basedOn w:val="DefaultParagraphFont"/>
+    <w:uiPriority w:val="99"/>
+    <w:semiHidden/>
+    <w:unhideWhenUsed/>
+    <w:rsid w:val="00782F61"/>
+    <w:rPr>
+      <w:rFonts w:ascii="Courier New" w:eastAsia="Times New Roman" w:hAnsi="Courier New" w:cs="Courier New"/>
+      <w:sz w:val="20"/>
+      <w:szCs w:val="20"/>
+    </w:rPr>
+  </w:style>
 </w:styles>
 </file>
 

</xml_diff>

<commit_message>
branch ready for merge
</commit_message>
<xml_diff>
--- a/gitNotes.docx
+++ b/gitNotes.docx
@@ -91,9 +91,102 @@
     </w:p>
     <w:p>
       <w:r>
-        <w:t>Git checkout &lt;branchName&gt;</w:t>
-      </w:r>
-    </w:p>
+        <w:t>Git checkout &lt;</w:t>
+      </w:r>
+      <w:proofErr w:type="spellStart"/>
+      <w:r>
+        <w:t>branchName</w:t>
+      </w:r>
+      <w:proofErr w:type="spellEnd"/>
+      <w:r>
+        <w:t>&gt;</w:t>
+      </w:r>
+    </w:p>
+    <w:p/>
+    <w:p>
+      <w:r>
+        <w:t xml:space="preserve">Made some changes to see the branch switch it is in master now </w:t>
+      </w:r>
+    </w:p>
+    <w:p/>
+    <w:p>
+      <w:r>
+        <w:t xml:space="preserve">Command to see the graph in git </w:t>
+      </w:r>
+    </w:p>
+    <w:p>
+      <w:pPr>
+        <w:pBdr>
+          <w:top w:val="single" w:sz="6" w:space="2" w:color="EFEEE6"/>
+          <w:left w:val="single" w:sz="6" w:space="2" w:color="EFEEE6"/>
+          <w:bottom w:val="single" w:sz="6" w:space="2" w:color="EFEEE6"/>
+          <w:right w:val="single" w:sz="6" w:space="2" w:color="EFEEE6"/>
+        </w:pBdr>
+        <w:shd w:val="clear" w:color="auto" w:fill="EEEEEE"/>
+        <w:tabs>
+          <w:tab w:val="left" w:pos="916"/>
+          <w:tab w:val="left" w:pos="1832"/>
+          <w:tab w:val="left" w:pos="2748"/>
+          <w:tab w:val="left" w:pos="3664"/>
+          <w:tab w:val="left" w:pos="4580"/>
+          <w:tab w:val="left" w:pos="5496"/>
+          <w:tab w:val="left" w:pos="6412"/>
+          <w:tab w:val="left" w:pos="7328"/>
+          <w:tab w:val="left" w:pos="8244"/>
+          <w:tab w:val="left" w:pos="9160"/>
+          <w:tab w:val="left" w:pos="10076"/>
+          <w:tab w:val="left" w:pos="10992"/>
+          <w:tab w:val="left" w:pos="11908"/>
+          <w:tab w:val="left" w:pos="12824"/>
+          <w:tab w:val="left" w:pos="13740"/>
+          <w:tab w:val="left" w:pos="14656"/>
+        </w:tabs>
+        <w:spacing w:before="150" w:after="0" w:line="227" w:lineRule="atLeast"/>
+        <w:rPr>
+          <w:rFonts w:ascii="Courier New" w:eastAsia="Times New Roman" w:hAnsi="Courier New" w:cs="Courier New"/>
+          <w:color w:val="333333"/>
+          <w:lang w:eastAsia="en-AU"/>
+        </w:rPr>
+      </w:pPr>
+      <w:r>
+        <w:rPr>
+          <w:rFonts w:ascii="Courier New" w:eastAsia="Times New Roman" w:hAnsi="Courier New" w:cs="Courier New"/>
+          <w:color w:val="333333"/>
+          <w:bdr w:val="none" w:sz="0" w:space="0" w:color="auto" w:frame="1"/>
+          <w:shd w:val="clear" w:color="auto" w:fill="EEEEEE"/>
+          <w:lang w:eastAsia="en-AU"/>
+        </w:rPr>
+        <w:t>$ git log --</w:t>
+      </w:r>
+      <w:proofErr w:type="spellStart"/>
+      <w:r>
+        <w:rPr>
+          <w:rFonts w:ascii="Courier New" w:eastAsia="Times New Roman" w:hAnsi="Courier New" w:cs="Courier New"/>
+          <w:color w:val="333333"/>
+          <w:bdr w:val="none" w:sz="0" w:space="0" w:color="auto" w:frame="1"/>
+          <w:shd w:val="clear" w:color="auto" w:fill="EEEEEE"/>
+          <w:lang w:eastAsia="en-AU"/>
+        </w:rPr>
+        <w:t>oneline</w:t>
+      </w:r>
+      <w:proofErr w:type="spellEnd"/>
+      <w:r>
+        <w:rPr>
+          <w:rFonts w:ascii="Courier New" w:eastAsia="Times New Roman" w:hAnsi="Courier New" w:cs="Courier New"/>
+          <w:color w:val="333333"/>
+          <w:bdr w:val="none" w:sz="0" w:space="0" w:color="auto" w:frame="1"/>
+          <w:shd w:val="clear" w:color="auto" w:fill="EEEEEE"/>
+          <w:lang w:eastAsia="en-AU"/>
+        </w:rPr>
+        <w:t xml:space="preserve"> --decorate --graph --all</w:t>
+      </w:r>
+    </w:p>
+    <w:p>
+      <w:r>
+        <w:t xml:space="preserve"> This line should get merge with master branch </w:t>
+      </w:r>
+    </w:p>
+    <w:p/>
     <w:sectPr>
       <w:pgSz w:w="11906" w:h="16838"/>
       <w:pgMar w:top="1440" w:right="1440" w:bottom="1440" w:left="1440" w:header="708" w:footer="708" w:gutter="0"/>
@@ -599,6 +692,69 @@
       <w:szCs w:val="26"/>
     </w:rPr>
   </w:style>
+  <w:style w:type="paragraph" w:styleId="HTMLPreformatted">
+    <w:name w:val="HTML Preformatted"/>
+    <w:basedOn w:val="Normal"/>
+    <w:link w:val="HTMLPreformattedChar"/>
+    <w:uiPriority w:val="99"/>
+    <w:semiHidden/>
+    <w:unhideWhenUsed/>
+    <w:rsid w:val="00782F61"/>
+    <w:pPr>
+      <w:tabs>
+        <w:tab w:val="left" w:pos="916"/>
+        <w:tab w:val="left" w:pos="1832"/>
+        <w:tab w:val="left" w:pos="2748"/>
+        <w:tab w:val="left" w:pos="3664"/>
+        <w:tab w:val="left" w:pos="4580"/>
+        <w:tab w:val="left" w:pos="5496"/>
+        <w:tab w:val="left" w:pos="6412"/>
+        <w:tab w:val="left" w:pos="7328"/>
+        <w:tab w:val="left" w:pos="8244"/>
+        <w:tab w:val="left" w:pos="9160"/>
+        <w:tab w:val="left" w:pos="10076"/>
+        <w:tab w:val="left" w:pos="10992"/>
+        <w:tab w:val="left" w:pos="11908"/>
+        <w:tab w:val="left" w:pos="12824"/>
+        <w:tab w:val="left" w:pos="13740"/>
+        <w:tab w:val="left" w:pos="14656"/>
+      </w:tabs>
+      <w:spacing w:after="0" w:line="240" w:lineRule="auto"/>
+    </w:pPr>
+    <w:rPr>
+      <w:rFonts w:ascii="Courier New" w:eastAsia="Times New Roman" w:hAnsi="Courier New" w:cs="Courier New"/>
+      <w:sz w:val="20"/>
+      <w:szCs w:val="20"/>
+      <w:lang w:eastAsia="en-AU"/>
+    </w:rPr>
+  </w:style>
+  <w:style w:type="character" w:customStyle="1" w:styleId="HTMLPreformattedChar">
+    <w:name w:val="HTML Preformatted Char"/>
+    <w:basedOn w:val="DefaultParagraphFont"/>
+    <w:link w:val="HTMLPreformatted"/>
+    <w:uiPriority w:val="99"/>
+    <w:semiHidden/>
+    <w:rsid w:val="00782F61"/>
+    <w:rPr>
+      <w:rFonts w:ascii="Courier New" w:eastAsia="Times New Roman" w:hAnsi="Courier New" w:cs="Courier New"/>
+      <w:sz w:val="20"/>
+      <w:szCs w:val="20"/>
+      <w:lang w:eastAsia="en-AU"/>
+    </w:rPr>
+  </w:style>
+  <w:style w:type="character" w:styleId="HTMLCode">
+    <w:name w:val="HTML Code"/>
+    <w:basedOn w:val="DefaultParagraphFont"/>
+    <w:uiPriority w:val="99"/>
+    <w:semiHidden/>
+    <w:unhideWhenUsed/>
+    <w:rsid w:val="00782F61"/>
+    <w:rPr>
+      <w:rFonts w:ascii="Courier New" w:eastAsia="Times New Roman" w:hAnsi="Courier New" w:cs="Courier New"/>
+      <w:sz w:val="20"/>
+      <w:szCs w:val="20"/>
+    </w:rPr>
+  </w:style>
 </w:styles>
 </file>
 

</xml_diff>